<commit_message>
updated Power System Redesign Proposal 120609.docx
git-svn-id: svn+ssh://localhost/home/pcb/svn@357 265e18a8-33ca-405d-8757-c40a9e3cabe4
</commit_message>
<xml_diff>
--- a/General Documents/Warrawal Progress Updates/Power System Redesign Proposal 120609.docx
+++ b/General Documents/Warrawal Progress Updates/Power System Redesign Proposal 120609.docx
@@ -9,6 +9,8 @@
           <w:lang w:val="en-US"/>
         </w:rPr>
       </w:pPr>
+      <w:bookmarkStart w:id="0" w:name="_GoBack"/>
+      <w:bookmarkEnd w:id="0"/>
       <w:r>
         <w:rPr>
           <w:lang w:val="en-US"/>
@@ -302,6 +304,287 @@
         </w:rPr>
         <w:t xml:space="preserve"> in conjunction with Switching Regulators.  See Figure 1 a) and b) for a basic illustration of the old and new design.</w:t>
       </w:r>
+    </w:p>
+    <w:p>
+      <w:pPr>
+        <w:keepNext/>
+        <w:jc w:val="center"/>
+      </w:pPr>
+      <w:r>
+        <w:rPr>
+          <w:lang w:val="en-US"/>
+        </w:rPr>
+        <w:lastRenderedPageBreak/>
+        <w:pict>
+          <v:shapetype id="_x0000_t75" coordsize="21600,21600" o:spt="75" o:preferrelative="t" path="m@4@5l@4@11@9@11@9@5xe" filled="f" stroked="f">
+            <v:stroke joinstyle="miter"/>
+            <v:formulas>
+              <v:f eqn="if lineDrawn pixelLineWidth 0"/>
+              <v:f eqn="sum @0 1 0"/>
+              <v:f eqn="sum 0 0 @1"/>
+              <v:f eqn="prod @2 1 2"/>
+              <v:f eqn="prod @3 21600 pixelWidth"/>
+              <v:f eqn="prod @3 21600 pixelHeight"/>
+              <v:f eqn="sum @0 0 1"/>
+              <v:f eqn="prod @6 1 2"/>
+              <v:f eqn="prod @7 21600 pixelWidth"/>
+              <v:f eqn="sum @8 21600 0"/>
+              <v:f eqn="prod @7 21600 pixelHeight"/>
+              <v:f eqn="sum @10 21600 0"/>
+            </v:formulas>
+            <v:path o:extrusionok="f" gradientshapeok="t" o:connecttype="rect"/>
+            <o:lock v:ext="edit" aspectratio="t"/>
+          </v:shapetype>
+          <v:shape id="_x0000_i1025" type="#_x0000_t75" style="width:334.95pt;height:202.95pt">
+            <v:imagedata r:id="rId9" o:title="Old Power"/>
+          </v:shape>
+        </w:pict>
+      </w:r>
+    </w:p>
+    <w:p>
+      <w:pPr>
+        <w:pStyle w:val="Caption"/>
+        <w:jc w:val="center"/>
+      </w:pPr>
+      <w:fldSimple w:instr=" SEQ Figure \* alphabetic ">
+        <w:r>
+          <w:rPr>
+            <w:noProof/>
+          </w:rPr>
+          <w:t>a</w:t>
+        </w:r>
+      </w:fldSimple>
+      <w:r>
+        <w:t>)</w:t>
+      </w:r>
+    </w:p>
+    <w:p>
+      <w:pPr>
+        <w:keepNext/>
+        <w:jc w:val="center"/>
+      </w:pPr>
+      <w:r>
+        <w:rPr>
+          <w:noProof/>
+          <w:lang w:eastAsia="en-AU"/>
+        </w:rPr>
+        <w:drawing>
+          <wp:inline distT="0" distB="0" distL="0" distR="0" wp14:anchorId="56A14ABB" wp14:editId="04BCBAE2">
+            <wp:extent cx="4257675" cy="2581275"/>
+            <wp:effectExtent l="0" t="0" r="9525" b="9525"/>
+            <wp:docPr id="1" name="Picture 1" descr="C:\Users\Thien Nguyen\AppData\Local\Microsoft\Windows\Temporary Internet Files\Content.Word\New Power.png"/>
+            <wp:cNvGraphicFramePr>
+              <a:graphicFrameLocks xmlns:a="http://schemas.openxmlformats.org/drawingml/2006/main" noChangeAspect="1"/>
+            </wp:cNvGraphicFramePr>
+            <a:graphic xmlns:a="http://schemas.openxmlformats.org/drawingml/2006/main">
+              <a:graphicData uri="http://schemas.openxmlformats.org/drawingml/2006/picture">
+                <pic:pic xmlns:pic="http://schemas.openxmlformats.org/drawingml/2006/picture">
+                  <pic:nvPicPr>
+                    <pic:cNvPr id="0" name="Picture 3" descr="C:\Users\Thien Nguyen\AppData\Local\Microsoft\Windows\Temporary Internet Files\Content.Word\New Power.png"/>
+                    <pic:cNvPicPr>
+                      <a:picLocks noChangeAspect="1" noChangeArrowheads="1"/>
+                    </pic:cNvPicPr>
+                  </pic:nvPicPr>
+                  <pic:blipFill>
+                    <a:blip r:embed="rId10">
+                      <a:extLst>
+                        <a:ext uri="{28A0092B-C50C-407E-A947-70E740481C1C}">
+                          <a14:useLocalDpi xmlns:a14="http://schemas.microsoft.com/office/drawing/2010/main" val="0"/>
+                        </a:ext>
+                      </a:extLst>
+                    </a:blip>
+                    <a:srcRect/>
+                    <a:stretch>
+                      <a:fillRect/>
+                    </a:stretch>
+                  </pic:blipFill>
+                  <pic:spPr bwMode="auto">
+                    <a:xfrm>
+                      <a:off x="0" y="0"/>
+                      <a:ext cx="4257675" cy="2581275"/>
+                    </a:xfrm>
+                    <a:prstGeom prst="rect">
+                      <a:avLst/>
+                    </a:prstGeom>
+                    <a:noFill/>
+                    <a:ln>
+                      <a:noFill/>
+                    </a:ln>
+                  </pic:spPr>
+                </pic:pic>
+              </a:graphicData>
+            </a:graphic>
+          </wp:inline>
+        </w:drawing>
+      </w:r>
+    </w:p>
+    <w:p>
+      <w:pPr>
+        <w:pStyle w:val="Caption"/>
+        <w:jc w:val="center"/>
+        <w:rPr>
+          <w:lang w:val="en-US"/>
+        </w:rPr>
+      </w:pPr>
+      <w:r>
+        <w:rPr>
+          <w:lang w:val="en-US"/>
+        </w:rPr>
+        <w:fldChar w:fldCharType="begin"/>
+      </w:r>
+      <w:r>
+        <w:rPr>
+          <w:lang w:val="en-US"/>
+        </w:rPr>
+        <w:instrText xml:space="preserve"> SEQ Figure \* alphabetic </w:instrText>
+      </w:r>
+      <w:r>
+        <w:rPr>
+          <w:lang w:val="en-US"/>
+        </w:rPr>
+        <w:fldChar w:fldCharType="separate"/>
+      </w:r>
+      <w:r>
+        <w:rPr>
+          <w:noProof/>
+          <w:lang w:val="en-US"/>
+        </w:rPr>
+        <w:t>b</w:t>
+      </w:r>
+      <w:r>
+        <w:rPr>
+          <w:lang w:val="en-US"/>
+        </w:rPr>
+        <w:fldChar w:fldCharType="end"/>
+      </w:r>
+      <w:r>
+        <w:rPr>
+          <w:lang w:val="en-US"/>
+        </w:rPr>
+        <w:t>)</w:t>
+      </w:r>
+    </w:p>
+    <w:p>
+      <w:pPr>
+        <w:rPr>
+          <w:lang w:val="en-US"/>
+        </w:rPr>
+      </w:pPr>
+      <w:r>
+        <w:rPr>
+          <w:noProof/>
+          <w:lang w:eastAsia="en-AU"/>
+        </w:rPr>
+        <mc:AlternateContent>
+          <mc:Choice Requires="wps">
+            <w:drawing>
+              <wp:anchor distT="0" distB="0" distL="114300" distR="114300" simplePos="0" relativeHeight="251659264" behindDoc="0" locked="0" layoutInCell="1" allowOverlap="1" wp14:editId="36B11C9B">
+                <wp:simplePos x="0" y="0"/>
+                <wp:positionH relativeFrom="column">
+                  <wp:align>center</wp:align>
+                </wp:positionH>
+                <wp:positionV relativeFrom="paragraph">
+                  <wp:posOffset>0</wp:posOffset>
+                </wp:positionV>
+                <wp:extent cx="5391150" cy="1403985"/>
+                <wp:effectExtent l="0" t="0" r="19050" b="27940"/>
+                <wp:wrapNone/>
+                <wp:docPr id="307" name="Text Box 2"/>
+                <wp:cNvGraphicFramePr>
+                  <a:graphicFrameLocks xmlns:a="http://schemas.openxmlformats.org/drawingml/2006/main"/>
+                </wp:cNvGraphicFramePr>
+                <a:graphic xmlns:a="http://schemas.openxmlformats.org/drawingml/2006/main">
+                  <a:graphicData uri="http://schemas.microsoft.com/office/word/2010/wordprocessingShape">
+                    <wps:wsp>
+                      <wps:cNvSpPr txBox="1">
+                        <a:spLocks noChangeArrowheads="1"/>
+                      </wps:cNvSpPr>
+                      <wps:spPr bwMode="auto">
+                        <a:xfrm>
+                          <a:off x="0" y="0"/>
+                          <a:ext cx="5391150" cy="1403985"/>
+                        </a:xfrm>
+                        <a:prstGeom prst="rect">
+                          <a:avLst/>
+                        </a:prstGeom>
+                        <a:solidFill>
+                          <a:srgbClr val="FFFFFF"/>
+                        </a:solidFill>
+                        <a:ln w="9525">
+                          <a:solidFill>
+                            <a:srgbClr val="000000"/>
+                          </a:solidFill>
+                          <a:miter lim="800000"/>
+                          <a:headEnd/>
+                          <a:tailEnd/>
+                        </a:ln>
+                      </wps:spPr>
+                      <wps:txbx>
+                        <w:txbxContent>
+                          <w:p>
+                            <w:pPr>
+                              <w:jc w:val="center"/>
+                            </w:pPr>
+                            <w:r>
+                              <w:t>Figure 1 – Flow diagrams showing a) the old power topology and b) – the new proposed one. SW stands for Switching Regulator</w:t>
+                            </w:r>
+                          </w:p>
+                        </w:txbxContent>
+                      </wps:txbx>
+                      <wps:bodyPr rot="0" vert="horz" wrap="square" lIns="91440" tIns="45720" rIns="91440" bIns="45720" anchor="t" anchorCtr="0">
+                        <a:spAutoFit/>
+                      </wps:bodyPr>
+                    </wps:wsp>
+                  </a:graphicData>
+                </a:graphic>
+                <wp14:sizeRelH relativeFrom="margin">
+                  <wp14:pctWidth>0</wp14:pctWidth>
+                </wp14:sizeRelH>
+                <wp14:sizeRelV relativeFrom="margin">
+                  <wp14:pctHeight>20000</wp14:pctHeight>
+                </wp14:sizeRelV>
+              </wp:anchor>
+            </w:drawing>
+          </mc:Choice>
+          <mc:Fallback>
+            <w:pict>
+              <v:shapetype id="_x0000_t202" coordsize="21600,21600" o:spt="202" path="m,l,21600r21600,l21600,xe">
+                <v:stroke joinstyle="miter"/>
+                <v:path gradientshapeok="t" o:connecttype="rect"/>
+              </v:shapetype>
+              <v:shape id="Text Box 2" o:spid="_x0000_s1026" type="#_x0000_t202" style="position:absolute;margin-left:0;margin-top:0;width:424.5pt;height:110.55pt;z-index:251659264;visibility:visible;mso-wrap-style:square;mso-width-percent:0;mso-height-percent:200;mso-wrap-distance-left:9pt;mso-wrap-distance-top:0;mso-wrap-distance-right:9pt;mso-wrap-distance-bottom:0;mso-position-horizontal:center;mso-position-horizontal-relative:text;mso-position-vertical:absolute;mso-position-vertical-relative:text;mso-width-percent:0;mso-height-percent:200;mso-width-relative:margin;mso-height-relative:margin;v-text-anchor:top" o:gfxdata="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">
+                <v:textbox style="mso-fit-shape-to-text:t">
+                  <w:txbxContent>
+                    <w:p>
+                      <w:pPr>
+                        <w:jc w:val="center"/>
+                      </w:pPr>
+                      <w:r>
+                        <w:t>Figure 1 – Flow diagrams showing a) the old power topology and b) – the new proposed one. SW stands for Switching Regulator</w:t>
+                      </w:r>
+                    </w:p>
+                  </w:txbxContent>
+                </v:textbox>
+              </v:shape>
+            </w:pict>
+          </mc:Fallback>
+        </mc:AlternateContent>
+      </w:r>
+    </w:p>
+    <w:p>
+      <w:pPr>
+        <w:rPr>
+          <w:lang w:val="en-US"/>
+        </w:rPr>
+      </w:pPr>
+    </w:p>
+    <w:p>
+      <w:pPr>
+        <w:jc w:val="both"/>
+        <w:rPr>
+          <w:lang w:val="en-US"/>
+        </w:rPr>
+      </w:pPr>
     </w:p>
     <w:p>
       <w:pPr>
@@ -647,11 +930,9 @@
           <w:lang w:val="en-US"/>
         </w:rPr>
       </w:pPr>
-      <w:bookmarkStart w:id="0" w:name="_GoBack"/>
-      <w:bookmarkEnd w:id="0"/>
     </w:p>
     <w:sectPr>
-      <w:headerReference w:type="default" r:id="rId8"/>
+      <w:headerReference w:type="default" r:id="rId11"/>
       <w:pgSz w:w="11906" w:h="16838"/>
       <w:pgMar w:top="1440" w:right="1440" w:bottom="1440" w:left="1440" w:header="708" w:footer="708" w:gutter="0"/>
       <w:cols w:space="708"/>
@@ -1511,6 +1792,25 @@
       <w:color w:val="4F81BD" w:themeColor="accent1"/>
     </w:rPr>
   </w:style>
+  <w:style w:type="paragraph" w:styleId="Caption">
+    <w:name w:val="caption"/>
+    <w:basedOn w:val="Normal"/>
+    <w:next w:val="Normal"/>
+    <w:uiPriority w:val="35"/>
+    <w:unhideWhenUsed/>
+    <w:qFormat/>
+    <w:rsid w:val="00CD6FA8"/>
+    <w:pPr>
+      <w:spacing w:line="240" w:lineRule="auto"/>
+    </w:pPr>
+    <w:rPr>
+      <w:b/>
+      <w:bCs/>
+      <w:color w:val="4F81BD" w:themeColor="accent1"/>
+      <w:sz w:val="18"/>
+      <w:szCs w:val="18"/>
+    </w:rPr>
+  </w:style>
 </w:styles>
 </file>
 
@@ -1929,6 +2229,25 @@
       <w:b/>
       <w:bCs/>
       <w:color w:val="4F81BD" w:themeColor="accent1"/>
+    </w:rPr>
+  </w:style>
+  <w:style w:type="paragraph" w:styleId="Caption">
+    <w:name w:val="caption"/>
+    <w:basedOn w:val="Normal"/>
+    <w:next w:val="Normal"/>
+    <w:uiPriority w:val="35"/>
+    <w:unhideWhenUsed/>
+    <w:qFormat/>
+    <w:rsid w:val="00CD6FA8"/>
+    <w:pPr>
+      <w:spacing w:line="240" w:lineRule="auto"/>
+    </w:pPr>
+    <w:rPr>
+      <w:b/>
+      <w:bCs/>
+      <w:color w:val="4F81BD" w:themeColor="accent1"/>
+      <w:sz w:val="18"/>
+      <w:szCs w:val="18"/>
     </w:rPr>
   </w:style>
 </w:styles>
@@ -2217,4 +2536,16 @@
   <a:objectDefaults/>
   <a:extraClrSchemeLst/>
 </a:theme>
+</file>
+
+<file path=customXml/item1.xml><?xml version="1.0" encoding="utf-8"?>
+<b:Sources xmlns:b="http://schemas.openxmlformats.org/officeDocument/2006/bibliography" xmlns="http://schemas.openxmlformats.org/officeDocument/2006/bibliography" SelectedStyle="\APA.XSL" StyleName="APA"/>
+</file>
+
+<file path=customXml/itemProps1.xml><?xml version="1.0" encoding="utf-8"?>
+<ds:datastoreItem xmlns:ds="http://schemas.openxmlformats.org/officeDocument/2006/customXml" ds:itemID="{3290010C-8D42-45A7-8880-1D8C814BE125}">
+  <ds:schemaRefs>
+    <ds:schemaRef ds:uri="http://schemas.openxmlformats.org/officeDocument/2006/bibliography"/>
+  </ds:schemaRefs>
+</ds:datastoreItem>
 </file>
</xml_diff>